<commit_message>
Add notes from meeting on January 10, 2024
</commit_message>
<xml_diff>
--- a/meetings/20240110/notes.docx
+++ b/meetings/20240110/notes.docx
@@ -46,7 +46,7 @@
         <w:rPr>
           <w:lang w:val="en-US"/>
         </w:rPr>
-        <w:t>Meeting with TGI</w:t>
+        <w:t>Trial management group meeting</w:t>
       </w:r>
       <w:r>
         <w:rPr>
@@ -114,7 +114,7 @@
         <w:rPr>
           <w:lang w:val="en-US"/>
         </w:rPr>
-        <w:t>Research collaboration agreement</w:t>
+        <w:t>Protocol version 0.4.0 – revision of hospital versus cluster definitions</w:t>
       </w:r>
     </w:p>
     <w:p>
@@ -132,7 +132,204 @@
         <w:rPr>
           <w:lang w:val="en-US"/>
         </w:rPr>
-        <w:t>Final budget</w:t>
+        <w:t>Hospital and cluster screening process</w:t>
+      </w:r>
+    </w:p>
+    <w:p>
+      <w:pPr>
+        <w:pStyle w:val="ListParagraph"/>
+        <w:numPr>
+          <w:ilvl w:val="1"/>
+          <w:numId w:val="2"/>
+        </w:numPr>
+        <w:rPr>
+          <w:lang w:val="en-US"/>
+        </w:rPr>
+      </w:pPr>
+      <w:r>
+        <w:rPr>
+          <w:lang w:val="en-US"/>
+        </w:rPr>
+        <w:t>How should we view participation in the pilot? Data collection stopped in January 2023</w:t>
+      </w:r>
+    </w:p>
+    <w:p>
+      <w:pPr>
+        <w:pStyle w:val="ListParagraph"/>
+        <w:numPr>
+          <w:ilvl w:val="1"/>
+          <w:numId w:val="2"/>
+        </w:numPr>
+        <w:rPr>
+          <w:lang w:val="en-US"/>
+        </w:rPr>
+      </w:pPr>
+      <w:r>
+        <w:rPr>
+          <w:lang w:val="en-US"/>
+        </w:rPr>
+        <w:t xml:space="preserve">Schedule screening interviews with </w:t>
+      </w:r>
+      <w:r>
+        <w:rPr>
+          <w:lang w:val="en-US"/>
+        </w:rPr>
+        <w:t xml:space="preserve">Cooper and </w:t>
+      </w:r>
+      <w:r>
+        <w:t>Rajawadi Hospital</w:t>
+      </w:r>
+    </w:p>
+    <w:p>
+      <w:pPr>
+        <w:pStyle w:val="ListParagraph"/>
+        <w:numPr>
+          <w:ilvl w:val="1"/>
+          <w:numId w:val="2"/>
+        </w:numPr>
+        <w:rPr>
+          <w:lang w:val="en-US"/>
+        </w:rPr>
+      </w:pPr>
+      <w:proofErr w:type="spellStart"/>
+      <w:r>
+        <w:rPr>
+          <w:lang w:val="sv-SE"/>
+        </w:rPr>
+        <w:t>Discuss</w:t>
+      </w:r>
+      <w:proofErr w:type="spellEnd"/>
+    </w:p>
+    <w:p>
+      <w:pPr>
+        <w:pStyle w:val="ListParagraph"/>
+        <w:numPr>
+          <w:ilvl w:val="2"/>
+          <w:numId w:val="2"/>
+        </w:numPr>
+        <w:rPr>
+          <w:lang w:val="en-US"/>
+        </w:rPr>
+      </w:pPr>
+      <w:hyperlink r:id="rId5" w:history="1">
+        <w:r>
+          <w:rPr>
+            <w:rStyle w:val="Hyperlink"/>
+          </w:rPr>
+          <w:t>All India Institute of Medical Sciences, Ma</w:t>
+        </w:r>
+        <w:r>
+          <w:rPr>
+            <w:rStyle w:val="Hyperlink"/>
+          </w:rPr>
+          <w:t>n</w:t>
+        </w:r>
+        <w:r>
+          <w:rPr>
+            <w:rStyle w:val="Hyperlink"/>
+          </w:rPr>
+          <w:t>galagiri</w:t>
+        </w:r>
+      </w:hyperlink>
+    </w:p>
+    <w:p>
+      <w:pPr>
+        <w:pStyle w:val="ListParagraph"/>
+        <w:numPr>
+          <w:ilvl w:val="2"/>
+          <w:numId w:val="2"/>
+        </w:numPr>
+        <w:rPr>
+          <w:lang w:val="en-US"/>
+        </w:rPr>
+      </w:pPr>
+      <w:hyperlink r:id="rId6" w:history="1">
+        <w:r>
+          <w:rPr>
+            <w:rStyle w:val="Hyperlink"/>
+          </w:rPr>
+          <w:t>Christian Medical College and Hospital Ludhiana</w:t>
+        </w:r>
+      </w:hyperlink>
+    </w:p>
+    <w:p>
+      <w:pPr>
+        <w:pStyle w:val="ListParagraph"/>
+        <w:numPr>
+          <w:ilvl w:val="2"/>
+          <w:numId w:val="2"/>
+        </w:numPr>
+        <w:rPr>
+          <w:lang w:val="en-US"/>
+        </w:rPr>
+      </w:pPr>
+      <w:hyperlink r:id="rId7" w:history="1">
+        <w:r>
+          <w:rPr>
+            <w:rStyle w:val="Hyperlink"/>
+          </w:rPr>
+          <w:t>Government Medical College &amp; Hospital</w:t>
+        </w:r>
+        <w:r>
+          <w:rPr>
+            <w:rStyle w:val="Hyperlink"/>
+            <w:lang w:val="en-US"/>
+          </w:rPr>
+          <w:t xml:space="preserve">, </w:t>
+        </w:r>
+        <w:r>
+          <w:rPr>
+            <w:rStyle w:val="Hyperlink"/>
+          </w:rPr>
+          <w:t>Chandigarh</w:t>
+        </w:r>
+      </w:hyperlink>
+    </w:p>
+    <w:p>
+      <w:pPr>
+        <w:pStyle w:val="ListParagraph"/>
+        <w:numPr>
+          <w:ilvl w:val="2"/>
+          <w:numId w:val="2"/>
+        </w:numPr>
+        <w:rPr>
+          <w:lang w:val="en-US"/>
+        </w:rPr>
+      </w:pPr>
+      <w:hyperlink r:id="rId8" w:history="1">
+        <w:r>
+          <w:rPr>
+            <w:rStyle w:val="Hyperlink"/>
+          </w:rPr>
+          <w:t>Himalayan Institute of Medical Sciences</w:t>
+        </w:r>
+        <w:r>
+          <w:rPr>
+            <w:rStyle w:val="Hyperlink"/>
+            <w:lang w:val="en-US"/>
+          </w:rPr>
+          <w:t xml:space="preserve">, </w:t>
+        </w:r>
+        <w:r>
+          <w:rPr>
+            <w:rStyle w:val="Hyperlink"/>
+          </w:rPr>
+          <w:t>Uttarakhand</w:t>
+        </w:r>
+      </w:hyperlink>
+    </w:p>
+    <w:p>
+      <w:pPr>
+        <w:pStyle w:val="Heading1"/>
+        <w:rPr>
+          <w:lang w:val="en-US"/>
+        </w:rPr>
+      </w:pPr>
+      <w:r>
+        <w:rPr>
+          <w:lang w:val="en-US"/>
+        </w:rPr>
+        <w:t>Notes</w:t>
       </w:r>
     </w:p>
     <w:p>
@@ -140,7 +337,7 @@
         <w:pStyle w:val="ListParagraph"/>
         <w:numPr>
           <w:ilvl w:val="0"/>
-          <w:numId w:val="2"/>
+          <w:numId w:val="10"/>
         </w:numPr>
         <w:rPr>
           <w:lang w:val="en-US"/>
@@ -150,7 +347,7 @@
         <w:rPr>
           <w:lang w:val="en-US"/>
         </w:rPr>
-        <w:t>Cluster screening</w:t>
+        <w:t>The revised cluster definition was shared. Martin raised the point that it might be clearer to also have eligibility criteria on the hospital level, to facilitate the screening process.</w:t>
       </w:r>
     </w:p>
     <w:p>
@@ -158,7 +355,7 @@
         <w:pStyle w:val="ListParagraph"/>
         <w:numPr>
           <w:ilvl w:val="0"/>
-          <w:numId w:val="2"/>
+          <w:numId w:val="10"/>
         </w:numPr>
         <w:rPr>
           <w:lang w:val="en-US"/>
@@ -168,43 +365,190 @@
         <w:rPr>
           <w:lang w:val="en-US"/>
         </w:rPr>
-        <w:t>Randomization</w:t>
+        <w:t xml:space="preserve">We discussed how we should think about hospitals that also participated in the pilot. Because we only trained a small number of physicians in that </w:t>
+      </w:r>
+      <w:proofErr w:type="gramStart"/>
+      <w:r>
+        <w:rPr>
+          <w:lang w:val="en-US"/>
+        </w:rPr>
+        <w:t>pilot</w:t>
+      </w:r>
+      <w:proofErr w:type="gramEnd"/>
+      <w:r>
+        <w:rPr>
+          <w:lang w:val="en-US"/>
+        </w:rPr>
+        <w:t xml:space="preserve"> we decided that these hospitals can be included as long as they still fulfill the eligibility criteria of this full scale trial.</w:t>
       </w:r>
     </w:p>
     <w:p>
       <w:pPr>
-        <w:pStyle w:val="Heading1"/>
-        <w:rPr>
-          <w:lang w:val="en-US"/>
-        </w:rPr>
-      </w:pPr>
-      <w:r>
-        <w:rPr>
-          <w:lang w:val="en-US"/>
-        </w:rPr>
-        <w:t>Notes</w:t>
+        <w:pStyle w:val="ListParagraph"/>
+        <w:numPr>
+          <w:ilvl w:val="0"/>
+          <w:numId w:val="10"/>
+        </w:numPr>
+        <w:rPr>
+          <w:lang w:val="en-US"/>
+        </w:rPr>
+      </w:pPr>
+      <w:r>
+        <w:rPr>
+          <w:lang w:val="en-US"/>
+        </w:rPr>
+        <w:t>We discussed the four hospitals listed above and agreed that they should be contacted for a more detailed screening interview.</w:t>
       </w:r>
     </w:p>
     <w:p>
       <w:pPr>
-        <w:pStyle w:val="Heading1"/>
-        <w:rPr>
-          <w:lang w:val="en-US"/>
-        </w:rPr>
-      </w:pPr>
-      <w:r>
-        <w:rPr>
-          <w:lang w:val="en-US"/>
-        </w:rPr>
-        <w:t>Decisions</w:t>
+        <w:pStyle w:val="ListParagraph"/>
+        <w:numPr>
+          <w:ilvl w:val="0"/>
+          <w:numId w:val="10"/>
+        </w:numPr>
+        <w:rPr>
+          <w:lang w:val="en-US"/>
+        </w:rPr>
+      </w:pPr>
+      <w:r>
+        <w:rPr>
+          <w:lang w:val="en-US"/>
+        </w:rPr>
+        <w:t>Martin announced that this group will be considered the trial management group and will meet monthly to bi-monthly.</w:t>
       </w:r>
     </w:p>
     <w:p>
       <w:pPr>
-        <w:rPr>
-          <w:lang w:val="en-US"/>
-        </w:rPr>
-      </w:pPr>
+        <w:pStyle w:val="ListParagraph"/>
+        <w:numPr>
+          <w:ilvl w:val="0"/>
+          <w:numId w:val="10"/>
+        </w:numPr>
+        <w:rPr>
+          <w:lang w:val="en-US"/>
+        </w:rPr>
+      </w:pPr>
+      <w:r>
+        <w:rPr>
+          <w:lang w:val="en-US"/>
+        </w:rPr>
+        <w:t xml:space="preserve">Karla raised the point of the database and Abhinav responded that it will be set up by TGI, most likely using </w:t>
+      </w:r>
+      <w:proofErr w:type="spellStart"/>
+      <w:r>
+        <w:rPr>
+          <w:lang w:val="en-US"/>
+        </w:rPr>
+        <w:t>REDCap</w:t>
+      </w:r>
+      <w:proofErr w:type="spellEnd"/>
+      <w:r>
+        <w:rPr>
+          <w:lang w:val="en-US"/>
+        </w:rPr>
+        <w:t xml:space="preserve"> but depending on the tone of the agreement (collaborative vs more service oriented) we might need to use a different databased. Martin will share the data dictionary with TGI.</w:t>
+      </w:r>
+    </w:p>
+    <w:p>
+      <w:pPr>
+        <w:pStyle w:val="ListParagraph"/>
+        <w:numPr>
+          <w:ilvl w:val="0"/>
+          <w:numId w:val="10"/>
+        </w:numPr>
+        <w:rPr>
+          <w:lang w:val="en-US"/>
+        </w:rPr>
+      </w:pPr>
+      <w:r>
+        <w:rPr>
+          <w:lang w:val="en-US"/>
+        </w:rPr>
+        <w:t xml:space="preserve">Karla also raised the point of having a statistician at KI review the database and data dictionary. </w:t>
+      </w:r>
+    </w:p>
+    <w:p>
+      <w:pPr>
+        <w:pStyle w:val="Heading1"/>
+        <w:rPr>
+          <w:lang w:val="en-US"/>
+        </w:rPr>
+      </w:pPr>
+      <w:r>
+        <w:rPr>
+          <w:lang w:val="en-US"/>
+        </w:rPr>
+        <w:t>Decisions</w:t>
+      </w:r>
+    </w:p>
+    <w:p>
+      <w:pPr>
+        <w:pStyle w:val="ListParagraph"/>
+        <w:numPr>
+          <w:ilvl w:val="0"/>
+          <w:numId w:val="11"/>
+        </w:numPr>
+        <w:rPr>
+          <w:lang w:val="en-US"/>
+        </w:rPr>
+      </w:pPr>
+      <w:r>
+        <w:rPr>
+          <w:lang w:val="en-US"/>
+        </w:rPr>
+        <w:t>Hospital eligibility criteria will be added to the protocol.</w:t>
+      </w:r>
+    </w:p>
+    <w:p>
+      <w:pPr>
+        <w:pStyle w:val="ListParagraph"/>
+        <w:numPr>
+          <w:ilvl w:val="0"/>
+          <w:numId w:val="11"/>
+        </w:numPr>
+        <w:rPr>
+          <w:lang w:val="en-US"/>
+        </w:rPr>
+      </w:pPr>
+      <w:r>
+        <w:rPr>
+          <w:lang w:val="en-US"/>
+        </w:rPr>
+        <w:t xml:space="preserve">Hospitals that participated in the pilot can participate in this full-scale trial </w:t>
+      </w:r>
+      <w:proofErr w:type="gramStart"/>
+      <w:r>
+        <w:rPr>
+          <w:lang w:val="en-US"/>
+        </w:rPr>
+        <w:t>as long as</w:t>
+      </w:r>
+      <w:proofErr w:type="gramEnd"/>
+      <w:r>
+        <w:rPr>
+          <w:lang w:val="en-US"/>
+        </w:rPr>
+        <w:t xml:space="preserve"> they fulfill the eligibility criteria.</w:t>
+      </w:r>
+    </w:p>
+    <w:p>
+      <w:pPr>
+        <w:pStyle w:val="ListParagraph"/>
+        <w:numPr>
+          <w:ilvl w:val="0"/>
+          <w:numId w:val="11"/>
+        </w:numPr>
+        <w:rPr>
+          <w:lang w:val="en-US"/>
+        </w:rPr>
+      </w:pPr>
+      <w:r>
+        <w:rPr>
+          <w:lang w:val="en-US"/>
+        </w:rPr>
+        <w:t>More detailed screening interviews will be scheduled with the six hospitals listed above.</w:t>
+      </w:r>
     </w:p>
     <w:sectPr>
       <w:pgSz w:w="11906" w:h="16838"/>
@@ -557,6 +901,345 @@
     </w:lvl>
   </w:abstractNum>
   <w:abstractNum w:abstractNumId="3" w15:restartNumberingAfterBreak="0">
+    <w:nsid w:val="34FC77E5"/>
+    <w:multiLevelType w:val="hybridMultilevel"/>
+    <w:tmpl w:val="AD52CBE8"/>
+    <w:lvl w:ilvl="0" w:tplc="A2ECCCAE">
+      <w:start w:val="1"/>
+      <w:numFmt w:val="bullet"/>
+      <w:lvlText w:val="-"/>
+      <w:lvlJc w:val="left"/>
+      <w:pPr>
+        <w:ind w:left="720" w:hanging="360"/>
+      </w:pPr>
+      <w:rPr>
+        <w:rFonts w:ascii="Calibri" w:eastAsiaTheme="minorHAnsi" w:hAnsi="Calibri" w:cs="Calibri" w:hint="default"/>
+      </w:rPr>
+    </w:lvl>
+    <w:lvl w:ilvl="1" w:tplc="08090003" w:tentative="1">
+      <w:start w:val="1"/>
+      <w:numFmt w:val="bullet"/>
+      <w:lvlText w:val="o"/>
+      <w:lvlJc w:val="left"/>
+      <w:pPr>
+        <w:ind w:left="1440" w:hanging="360"/>
+      </w:pPr>
+      <w:rPr>
+        <w:rFonts w:ascii="Courier New" w:hAnsi="Courier New" w:cs="Courier New" w:hint="default"/>
+      </w:rPr>
+    </w:lvl>
+    <w:lvl w:ilvl="2" w:tplc="08090005" w:tentative="1">
+      <w:start w:val="1"/>
+      <w:numFmt w:val="bullet"/>
+      <w:lvlText w:val=""/>
+      <w:lvlJc w:val="left"/>
+      <w:pPr>
+        <w:ind w:left="2160" w:hanging="360"/>
+      </w:pPr>
+      <w:rPr>
+        <w:rFonts w:ascii="Wingdings" w:hAnsi="Wingdings" w:hint="default"/>
+      </w:rPr>
+    </w:lvl>
+    <w:lvl w:ilvl="3" w:tplc="08090001" w:tentative="1">
+      <w:start w:val="1"/>
+      <w:numFmt w:val="bullet"/>
+      <w:lvlText w:val=""/>
+      <w:lvlJc w:val="left"/>
+      <w:pPr>
+        <w:ind w:left="2880" w:hanging="360"/>
+      </w:pPr>
+      <w:rPr>
+        <w:rFonts w:ascii="Symbol" w:hAnsi="Symbol" w:hint="default"/>
+      </w:rPr>
+    </w:lvl>
+    <w:lvl w:ilvl="4" w:tplc="08090003" w:tentative="1">
+      <w:start w:val="1"/>
+      <w:numFmt w:val="bullet"/>
+      <w:lvlText w:val="o"/>
+      <w:lvlJc w:val="left"/>
+      <w:pPr>
+        <w:ind w:left="3600" w:hanging="360"/>
+      </w:pPr>
+      <w:rPr>
+        <w:rFonts w:ascii="Courier New" w:hAnsi="Courier New" w:cs="Courier New" w:hint="default"/>
+      </w:rPr>
+    </w:lvl>
+    <w:lvl w:ilvl="5" w:tplc="08090005" w:tentative="1">
+      <w:start w:val="1"/>
+      <w:numFmt w:val="bullet"/>
+      <w:lvlText w:val=""/>
+      <w:lvlJc w:val="left"/>
+      <w:pPr>
+        <w:ind w:left="4320" w:hanging="360"/>
+      </w:pPr>
+      <w:rPr>
+        <w:rFonts w:ascii="Wingdings" w:hAnsi="Wingdings" w:hint="default"/>
+      </w:rPr>
+    </w:lvl>
+    <w:lvl w:ilvl="6" w:tplc="08090001" w:tentative="1">
+      <w:start w:val="1"/>
+      <w:numFmt w:val="bullet"/>
+      <w:lvlText w:val=""/>
+      <w:lvlJc w:val="left"/>
+      <w:pPr>
+        <w:ind w:left="5040" w:hanging="360"/>
+      </w:pPr>
+      <w:rPr>
+        <w:rFonts w:ascii="Symbol" w:hAnsi="Symbol" w:hint="default"/>
+      </w:rPr>
+    </w:lvl>
+    <w:lvl w:ilvl="7" w:tplc="08090003" w:tentative="1">
+      <w:start w:val="1"/>
+      <w:numFmt w:val="bullet"/>
+      <w:lvlText w:val="o"/>
+      <w:lvlJc w:val="left"/>
+      <w:pPr>
+        <w:ind w:left="5760" w:hanging="360"/>
+      </w:pPr>
+      <w:rPr>
+        <w:rFonts w:ascii="Courier New" w:hAnsi="Courier New" w:cs="Courier New" w:hint="default"/>
+      </w:rPr>
+    </w:lvl>
+    <w:lvl w:ilvl="8" w:tplc="08090005" w:tentative="1">
+      <w:start w:val="1"/>
+      <w:numFmt w:val="bullet"/>
+      <w:lvlText w:val=""/>
+      <w:lvlJc w:val="left"/>
+      <w:pPr>
+        <w:ind w:left="6480" w:hanging="360"/>
+      </w:pPr>
+      <w:rPr>
+        <w:rFonts w:ascii="Wingdings" w:hAnsi="Wingdings" w:hint="default"/>
+      </w:rPr>
+    </w:lvl>
+  </w:abstractNum>
+  <w:abstractNum w:abstractNumId="4" w15:restartNumberingAfterBreak="0">
+    <w:nsid w:val="3DD66FF8"/>
+    <w:multiLevelType w:val="hybridMultilevel"/>
+    <w:tmpl w:val="924C0E3A"/>
+    <w:lvl w:ilvl="0" w:tplc="08090001">
+      <w:start w:val="1"/>
+      <w:numFmt w:val="bullet"/>
+      <w:lvlText w:val=""/>
+      <w:lvlJc w:val="left"/>
+      <w:pPr>
+        <w:ind w:left="720" w:hanging="360"/>
+      </w:pPr>
+      <w:rPr>
+        <w:rFonts w:ascii="Symbol" w:hAnsi="Symbol" w:hint="default"/>
+      </w:rPr>
+    </w:lvl>
+    <w:lvl w:ilvl="1" w:tplc="08090003" w:tentative="1">
+      <w:start w:val="1"/>
+      <w:numFmt w:val="bullet"/>
+      <w:lvlText w:val="o"/>
+      <w:lvlJc w:val="left"/>
+      <w:pPr>
+        <w:ind w:left="1440" w:hanging="360"/>
+      </w:pPr>
+      <w:rPr>
+        <w:rFonts w:ascii="Courier New" w:hAnsi="Courier New" w:cs="Courier New" w:hint="default"/>
+      </w:rPr>
+    </w:lvl>
+    <w:lvl w:ilvl="2" w:tplc="08090005" w:tentative="1">
+      <w:start w:val="1"/>
+      <w:numFmt w:val="bullet"/>
+      <w:lvlText w:val=""/>
+      <w:lvlJc w:val="left"/>
+      <w:pPr>
+        <w:ind w:left="2160" w:hanging="360"/>
+      </w:pPr>
+      <w:rPr>
+        <w:rFonts w:ascii="Wingdings" w:hAnsi="Wingdings" w:hint="default"/>
+      </w:rPr>
+    </w:lvl>
+    <w:lvl w:ilvl="3" w:tplc="08090001" w:tentative="1">
+      <w:start w:val="1"/>
+      <w:numFmt w:val="bullet"/>
+      <w:lvlText w:val=""/>
+      <w:lvlJc w:val="left"/>
+      <w:pPr>
+        <w:ind w:left="2880" w:hanging="360"/>
+      </w:pPr>
+      <w:rPr>
+        <w:rFonts w:ascii="Symbol" w:hAnsi="Symbol" w:hint="default"/>
+      </w:rPr>
+    </w:lvl>
+    <w:lvl w:ilvl="4" w:tplc="08090003" w:tentative="1">
+      <w:start w:val="1"/>
+      <w:numFmt w:val="bullet"/>
+      <w:lvlText w:val="o"/>
+      <w:lvlJc w:val="left"/>
+      <w:pPr>
+        <w:ind w:left="3600" w:hanging="360"/>
+      </w:pPr>
+      <w:rPr>
+        <w:rFonts w:ascii="Courier New" w:hAnsi="Courier New" w:cs="Courier New" w:hint="default"/>
+      </w:rPr>
+    </w:lvl>
+    <w:lvl w:ilvl="5" w:tplc="08090005" w:tentative="1">
+      <w:start w:val="1"/>
+      <w:numFmt w:val="bullet"/>
+      <w:lvlText w:val=""/>
+      <w:lvlJc w:val="left"/>
+      <w:pPr>
+        <w:ind w:left="4320" w:hanging="360"/>
+      </w:pPr>
+      <w:rPr>
+        <w:rFonts w:ascii="Wingdings" w:hAnsi="Wingdings" w:hint="default"/>
+      </w:rPr>
+    </w:lvl>
+    <w:lvl w:ilvl="6" w:tplc="08090001" w:tentative="1">
+      <w:start w:val="1"/>
+      <w:numFmt w:val="bullet"/>
+      <w:lvlText w:val=""/>
+      <w:lvlJc w:val="left"/>
+      <w:pPr>
+        <w:ind w:left="5040" w:hanging="360"/>
+      </w:pPr>
+      <w:rPr>
+        <w:rFonts w:ascii="Symbol" w:hAnsi="Symbol" w:hint="default"/>
+      </w:rPr>
+    </w:lvl>
+    <w:lvl w:ilvl="7" w:tplc="08090003" w:tentative="1">
+      <w:start w:val="1"/>
+      <w:numFmt w:val="bullet"/>
+      <w:lvlText w:val="o"/>
+      <w:lvlJc w:val="left"/>
+      <w:pPr>
+        <w:ind w:left="5760" w:hanging="360"/>
+      </w:pPr>
+      <w:rPr>
+        <w:rFonts w:ascii="Courier New" w:hAnsi="Courier New" w:cs="Courier New" w:hint="default"/>
+      </w:rPr>
+    </w:lvl>
+    <w:lvl w:ilvl="8" w:tplc="08090005" w:tentative="1">
+      <w:start w:val="1"/>
+      <w:numFmt w:val="bullet"/>
+      <w:lvlText w:val=""/>
+      <w:lvlJc w:val="left"/>
+      <w:pPr>
+        <w:ind w:left="6480" w:hanging="360"/>
+      </w:pPr>
+      <w:rPr>
+        <w:rFonts w:ascii="Wingdings" w:hAnsi="Wingdings" w:hint="default"/>
+      </w:rPr>
+    </w:lvl>
+  </w:abstractNum>
+  <w:abstractNum w:abstractNumId="5" w15:restartNumberingAfterBreak="0">
+    <w:nsid w:val="45D839BE"/>
+    <w:multiLevelType w:val="hybridMultilevel"/>
+    <w:tmpl w:val="A4143BE2"/>
+    <w:lvl w:ilvl="0" w:tplc="A2ECCCAE">
+      <w:start w:val="1"/>
+      <w:numFmt w:val="bullet"/>
+      <w:lvlText w:val="-"/>
+      <w:lvlJc w:val="left"/>
+      <w:pPr>
+        <w:ind w:left="720" w:hanging="360"/>
+      </w:pPr>
+      <w:rPr>
+        <w:rFonts w:ascii="Calibri" w:eastAsiaTheme="minorHAnsi" w:hAnsi="Calibri" w:cs="Calibri" w:hint="default"/>
+      </w:rPr>
+    </w:lvl>
+    <w:lvl w:ilvl="1" w:tplc="08090003" w:tentative="1">
+      <w:start w:val="1"/>
+      <w:numFmt w:val="bullet"/>
+      <w:lvlText w:val="o"/>
+      <w:lvlJc w:val="left"/>
+      <w:pPr>
+        <w:ind w:left="1440" w:hanging="360"/>
+      </w:pPr>
+      <w:rPr>
+        <w:rFonts w:ascii="Courier New" w:hAnsi="Courier New" w:cs="Courier New" w:hint="default"/>
+      </w:rPr>
+    </w:lvl>
+    <w:lvl w:ilvl="2" w:tplc="08090005" w:tentative="1">
+      <w:start w:val="1"/>
+      <w:numFmt w:val="bullet"/>
+      <w:lvlText w:val=""/>
+      <w:lvlJc w:val="left"/>
+      <w:pPr>
+        <w:ind w:left="2160" w:hanging="360"/>
+      </w:pPr>
+      <w:rPr>
+        <w:rFonts w:ascii="Wingdings" w:hAnsi="Wingdings" w:hint="default"/>
+      </w:rPr>
+    </w:lvl>
+    <w:lvl w:ilvl="3" w:tplc="08090001" w:tentative="1">
+      <w:start w:val="1"/>
+      <w:numFmt w:val="bullet"/>
+      <w:lvlText w:val=""/>
+      <w:lvlJc w:val="left"/>
+      <w:pPr>
+        <w:ind w:left="2880" w:hanging="360"/>
+      </w:pPr>
+      <w:rPr>
+        <w:rFonts w:ascii="Symbol" w:hAnsi="Symbol" w:hint="default"/>
+      </w:rPr>
+    </w:lvl>
+    <w:lvl w:ilvl="4" w:tplc="08090003" w:tentative="1">
+      <w:start w:val="1"/>
+      <w:numFmt w:val="bullet"/>
+      <w:lvlText w:val="o"/>
+      <w:lvlJc w:val="left"/>
+      <w:pPr>
+        <w:ind w:left="3600" w:hanging="360"/>
+      </w:pPr>
+      <w:rPr>
+        <w:rFonts w:ascii="Courier New" w:hAnsi="Courier New" w:cs="Courier New" w:hint="default"/>
+      </w:rPr>
+    </w:lvl>
+    <w:lvl w:ilvl="5" w:tplc="08090005" w:tentative="1">
+      <w:start w:val="1"/>
+      <w:numFmt w:val="bullet"/>
+      <w:lvlText w:val=""/>
+      <w:lvlJc w:val="left"/>
+      <w:pPr>
+        <w:ind w:left="4320" w:hanging="360"/>
+      </w:pPr>
+      <w:rPr>
+        <w:rFonts w:ascii="Wingdings" w:hAnsi="Wingdings" w:hint="default"/>
+      </w:rPr>
+    </w:lvl>
+    <w:lvl w:ilvl="6" w:tplc="08090001" w:tentative="1">
+      <w:start w:val="1"/>
+      <w:numFmt w:val="bullet"/>
+      <w:lvlText w:val=""/>
+      <w:lvlJc w:val="left"/>
+      <w:pPr>
+        <w:ind w:left="5040" w:hanging="360"/>
+      </w:pPr>
+      <w:rPr>
+        <w:rFonts w:ascii="Symbol" w:hAnsi="Symbol" w:hint="default"/>
+      </w:rPr>
+    </w:lvl>
+    <w:lvl w:ilvl="7" w:tplc="08090003" w:tentative="1">
+      <w:start w:val="1"/>
+      <w:numFmt w:val="bullet"/>
+      <w:lvlText w:val="o"/>
+      <w:lvlJc w:val="left"/>
+      <w:pPr>
+        <w:ind w:left="5760" w:hanging="360"/>
+      </w:pPr>
+      <w:rPr>
+        <w:rFonts w:ascii="Courier New" w:hAnsi="Courier New" w:cs="Courier New" w:hint="default"/>
+      </w:rPr>
+    </w:lvl>
+    <w:lvl w:ilvl="8" w:tplc="08090005" w:tentative="1">
+      <w:start w:val="1"/>
+      <w:numFmt w:val="bullet"/>
+      <w:lvlText w:val=""/>
+      <w:lvlJc w:val="left"/>
+      <w:pPr>
+        <w:ind w:left="6480" w:hanging="360"/>
+      </w:pPr>
+      <w:rPr>
+        <w:rFonts w:ascii="Wingdings" w:hAnsi="Wingdings" w:hint="default"/>
+      </w:rPr>
+    </w:lvl>
+  </w:abstractNum>
+  <w:abstractNum w:abstractNumId="6" w15:restartNumberingAfterBreak="0">
     <w:nsid w:val="472D4966"/>
     <w:multiLevelType w:val="hybridMultilevel"/>
     <w:tmpl w:val="9F5E6C70"/>
@@ -668,7 +1351,7 @@
       </w:rPr>
     </w:lvl>
   </w:abstractNum>
-  <w:abstractNum w:abstractNumId="4" w15:restartNumberingAfterBreak="0">
+  <w:abstractNum w:abstractNumId="7" w15:restartNumberingAfterBreak="0">
     <w:nsid w:val="539D07EF"/>
     <w:multiLevelType w:val="hybridMultilevel"/>
     <w:tmpl w:val="20A00460"/>
@@ -781,7 +1464,7 @@
       </w:rPr>
     </w:lvl>
   </w:abstractNum>
-  <w:abstractNum w:abstractNumId="5" w15:restartNumberingAfterBreak="0">
+  <w:abstractNum w:abstractNumId="8" w15:restartNumberingAfterBreak="0">
     <w:nsid w:val="56815D2D"/>
     <w:multiLevelType w:val="hybridMultilevel"/>
     <w:tmpl w:val="B6683FB0"/>
@@ -894,7 +1577,120 @@
       </w:rPr>
     </w:lvl>
   </w:abstractNum>
-  <w:abstractNum w:abstractNumId="6" w15:restartNumberingAfterBreak="0">
+  <w:abstractNum w:abstractNumId="9" w15:restartNumberingAfterBreak="0">
+    <w:nsid w:val="710050A1"/>
+    <w:multiLevelType w:val="hybridMultilevel"/>
+    <w:tmpl w:val="057A8836"/>
+    <w:lvl w:ilvl="0" w:tplc="08090001">
+      <w:start w:val="1"/>
+      <w:numFmt w:val="bullet"/>
+      <w:lvlText w:val=""/>
+      <w:lvlJc w:val="left"/>
+      <w:pPr>
+        <w:ind w:left="720" w:hanging="360"/>
+      </w:pPr>
+      <w:rPr>
+        <w:rFonts w:ascii="Symbol" w:hAnsi="Symbol" w:hint="default"/>
+      </w:rPr>
+    </w:lvl>
+    <w:lvl w:ilvl="1" w:tplc="08090003" w:tentative="1">
+      <w:start w:val="1"/>
+      <w:numFmt w:val="bullet"/>
+      <w:lvlText w:val="o"/>
+      <w:lvlJc w:val="left"/>
+      <w:pPr>
+        <w:ind w:left="1440" w:hanging="360"/>
+      </w:pPr>
+      <w:rPr>
+        <w:rFonts w:ascii="Courier New" w:hAnsi="Courier New" w:cs="Courier New" w:hint="default"/>
+      </w:rPr>
+    </w:lvl>
+    <w:lvl w:ilvl="2" w:tplc="08090005" w:tentative="1">
+      <w:start w:val="1"/>
+      <w:numFmt w:val="bullet"/>
+      <w:lvlText w:val=""/>
+      <w:lvlJc w:val="left"/>
+      <w:pPr>
+        <w:ind w:left="2160" w:hanging="360"/>
+      </w:pPr>
+      <w:rPr>
+        <w:rFonts w:ascii="Wingdings" w:hAnsi="Wingdings" w:hint="default"/>
+      </w:rPr>
+    </w:lvl>
+    <w:lvl w:ilvl="3" w:tplc="08090001" w:tentative="1">
+      <w:start w:val="1"/>
+      <w:numFmt w:val="bullet"/>
+      <w:lvlText w:val=""/>
+      <w:lvlJc w:val="left"/>
+      <w:pPr>
+        <w:ind w:left="2880" w:hanging="360"/>
+      </w:pPr>
+      <w:rPr>
+        <w:rFonts w:ascii="Symbol" w:hAnsi="Symbol" w:hint="default"/>
+      </w:rPr>
+    </w:lvl>
+    <w:lvl w:ilvl="4" w:tplc="08090003" w:tentative="1">
+      <w:start w:val="1"/>
+      <w:numFmt w:val="bullet"/>
+      <w:lvlText w:val="o"/>
+      <w:lvlJc w:val="left"/>
+      <w:pPr>
+        <w:ind w:left="3600" w:hanging="360"/>
+      </w:pPr>
+      <w:rPr>
+        <w:rFonts w:ascii="Courier New" w:hAnsi="Courier New" w:cs="Courier New" w:hint="default"/>
+      </w:rPr>
+    </w:lvl>
+    <w:lvl w:ilvl="5" w:tplc="08090005" w:tentative="1">
+      <w:start w:val="1"/>
+      <w:numFmt w:val="bullet"/>
+      <w:lvlText w:val=""/>
+      <w:lvlJc w:val="left"/>
+      <w:pPr>
+        <w:ind w:left="4320" w:hanging="360"/>
+      </w:pPr>
+      <w:rPr>
+        <w:rFonts w:ascii="Wingdings" w:hAnsi="Wingdings" w:hint="default"/>
+      </w:rPr>
+    </w:lvl>
+    <w:lvl w:ilvl="6" w:tplc="08090001" w:tentative="1">
+      <w:start w:val="1"/>
+      <w:numFmt w:val="bullet"/>
+      <w:lvlText w:val=""/>
+      <w:lvlJc w:val="left"/>
+      <w:pPr>
+        <w:ind w:left="5040" w:hanging="360"/>
+      </w:pPr>
+      <w:rPr>
+        <w:rFonts w:ascii="Symbol" w:hAnsi="Symbol" w:hint="default"/>
+      </w:rPr>
+    </w:lvl>
+    <w:lvl w:ilvl="7" w:tplc="08090003" w:tentative="1">
+      <w:start w:val="1"/>
+      <w:numFmt w:val="bullet"/>
+      <w:lvlText w:val="o"/>
+      <w:lvlJc w:val="left"/>
+      <w:pPr>
+        <w:ind w:left="5760" w:hanging="360"/>
+      </w:pPr>
+      <w:rPr>
+        <w:rFonts w:ascii="Courier New" w:hAnsi="Courier New" w:cs="Courier New" w:hint="default"/>
+      </w:rPr>
+    </w:lvl>
+    <w:lvl w:ilvl="8" w:tplc="08090005" w:tentative="1">
+      <w:start w:val="1"/>
+      <w:numFmt w:val="bullet"/>
+      <w:lvlText w:val=""/>
+      <w:lvlJc w:val="left"/>
+      <w:pPr>
+        <w:ind w:left="6480" w:hanging="360"/>
+      </w:pPr>
+      <w:rPr>
+        <w:rFonts w:ascii="Wingdings" w:hAnsi="Wingdings" w:hint="default"/>
+      </w:rPr>
+    </w:lvl>
+  </w:abstractNum>
+  <w:abstractNum w:abstractNumId="10" w15:restartNumberingAfterBreak="0">
     <w:nsid w:val="7F745DFA"/>
     <w:multiLevelType w:val="hybridMultilevel"/>
     <w:tmpl w:val="14B85764"/>
@@ -1008,7 +1804,7 @@
     </w:lvl>
   </w:abstractNum>
   <w:num w:numId="1" w16cid:durableId="1917127352">
-    <w:abstractNumId w:val="3"/>
+    <w:abstractNumId w:val="6"/>
   </w:num>
   <w:num w:numId="2" w16cid:durableId="1200438766">
     <w:abstractNumId w:val="2"/>
@@ -1017,15 +1813,27 @@
     <w:abstractNumId w:val="1"/>
   </w:num>
   <w:num w:numId="4" w16cid:durableId="700788477">
-    <w:abstractNumId w:val="5"/>
+    <w:abstractNumId w:val="8"/>
   </w:num>
   <w:num w:numId="5" w16cid:durableId="1954705994">
-    <w:abstractNumId w:val="6"/>
+    <w:abstractNumId w:val="10"/>
   </w:num>
   <w:num w:numId="6" w16cid:durableId="1770272971">
     <w:abstractNumId w:val="0"/>
   </w:num>
   <w:num w:numId="7" w16cid:durableId="129329077">
+    <w:abstractNumId w:val="7"/>
+  </w:num>
+  <w:num w:numId="8" w16cid:durableId="1019236949">
+    <w:abstractNumId w:val="5"/>
+  </w:num>
+  <w:num w:numId="9" w16cid:durableId="50542603">
+    <w:abstractNumId w:val="3"/>
+  </w:num>
+  <w:num w:numId="10" w16cid:durableId="1460762564">
+    <w:abstractNumId w:val="9"/>
+  </w:num>
+  <w:num w:numId="11" w16cid:durableId="953290797">
     <w:abstractNumId w:val="4"/>
   </w:num>
 </w:numbering>
@@ -1452,7 +2260,6 @@
   <w:style w:type="character" w:default="1" w:styleId="DefaultParagraphFont">
     <w:name w:val="Default Paragraph Font"/>
     <w:uiPriority w:val="1"/>
-    <w:semiHidden/>
     <w:unhideWhenUsed/>
   </w:style>
   <w:style w:type="table" w:default="1" w:styleId="TableNormal">
@@ -1590,6 +2397,18 @@
       <w:color w:val="2F5496" w:themeColor="accent1" w:themeShade="BF"/>
       <w:sz w:val="32"/>
       <w:szCs w:val="32"/>
+    </w:rPr>
+  </w:style>
+  <w:style w:type="character" w:styleId="FollowedHyperlink">
+    <w:name w:val="FollowedHyperlink"/>
+    <w:basedOn w:val="DefaultParagraphFont"/>
+    <w:uiPriority w:val="99"/>
+    <w:semiHidden/>
+    <w:unhideWhenUsed/>
+    <w:rsid w:val="00BB2C2C"/>
+    <w:rPr>
+      <w:color w:val="954F72" w:themeColor="followedHyperlink"/>
+      <w:u w:val="single"/>
     </w:rPr>
   </w:style>
 </w:styles>

</xml_diff>